<commit_message>
fix dates and stuff
</commit_message>
<xml_diff>
--- a/resume.docx
+++ b/resume.docx
@@ -847,7 +847,7 @@
           <w:sz w:val="24"/>
           <w:lang w:val="en-US"/>
         </w:rPr>
-        <w:t>Nov</w:t>
+        <w:t>Jan</w:t>
       </w:r>
       <w:r>
         <w:rPr>
@@ -1382,7 +1382,15 @@
           <w:sz w:val="24"/>
           <w:lang w:val="en-US"/>
         </w:rPr>
-        <w:t>18</w:t>
+        <w:t>1</w:t>
+      </w:r>
+      <w:r>
+        <w:rPr>
+          <w:rFonts w:ascii="Times New Roman" w:eastAsia="Times New Roman" w:hAnsi="Times New Roman" w:cs="Times New Roman"/>
+          <w:sz w:val="24"/>
+          <w:lang w:val="en-US"/>
+        </w:rPr>
+        <w:t>6</w:t>
       </w:r>
     </w:p>
     <w:p>
@@ -1504,7 +1512,7 @@
           <w:sz w:val="24"/>
           <w:lang w:val="en-US"/>
         </w:rPr>
-        <w:t>Feb 2016 - Apr</w:t>
+        <w:t>Feb 2016 - May</w:t>
       </w:r>
       <w:r>
         <w:rPr>
@@ -1520,7 +1528,15 @@
           <w:sz w:val="24"/>
           <w:lang w:val="en-US"/>
         </w:rPr>
-        <w:t>18</w:t>
+        <w:t>1</w:t>
+      </w:r>
+      <w:r>
+        <w:rPr>
+          <w:rFonts w:ascii="Times New Roman" w:eastAsia="Times New Roman" w:hAnsi="Times New Roman" w:cs="Times New Roman"/>
+          <w:sz w:val="24"/>
+          <w:lang w:val="en-US"/>
+        </w:rPr>
+        <w:t>6</w:t>
       </w:r>
     </w:p>
     <w:p>

</xml_diff>